<commit_message>
finish homework week 2
</commit_message>
<xml_diff>
--- a/01需求调研/附录/说明文档/说明文档_week02.docx
+++ b/01需求调研/附录/说明文档/说明文档_week02.docx
@@ -1252,14 +1252,12 @@
         </w:rPr>
         <w:t>制作了房子外形白模的</w:t>
       </w:r>
-      <w:proofErr w:type="spellStart"/>
       <w:r>
         <w:rPr>
           <w:rFonts w:cstheme="majorHAnsi" w:hint="eastAsia"/>
         </w:rPr>
         <w:t>fbx</w:t>
       </w:r>
-      <w:proofErr w:type="spellEnd"/>
       <w:r>
         <w:rPr>
           <w:rFonts w:cstheme="majorHAnsi" w:hint="eastAsia"/>
@@ -1280,10 +1278,22 @@
         <w:rPr>
           <w:rFonts w:cstheme="majorHAnsi" w:hint="eastAsia"/>
         </w:rPr>
-        <w:t>收集模型资料。</w:t>
+        <w:t>收集</w:t>
+      </w:r>
+      <w:r>
+        <w:rPr>
+          <w:rFonts w:cstheme="majorHAnsi" w:hint="eastAsia"/>
+        </w:rPr>
+        <w:t>厨房，客厅，卧室，洗手间所有的</w:t>
       </w:r>
       <w:bookmarkStart w:id="2" w:name="_GoBack"/>
       <w:bookmarkEnd w:id="2"/>
+      <w:r>
+        <w:rPr>
+          <w:rFonts w:cstheme="majorHAnsi" w:hint="eastAsia"/>
+        </w:rPr>
+        <w:t>模型资料。</w:t>
+      </w:r>
     </w:p>
     <w:p>
       <w:pPr>
@@ -1616,14 +1626,12 @@
         <w:lastRenderedPageBreak/>
         <w:t>参考如</w:t>
       </w:r>
-      <w:proofErr w:type="spellStart"/>
       <w:r>
         <w:rPr>
           <w:rFonts w:hint="eastAsia"/>
         </w:rPr>
         <w:t>vr</w:t>
       </w:r>
-      <w:proofErr w:type="spellEnd"/>
       <w:r>
         <w:rPr>
           <w:rFonts w:hint="eastAsia"/>

</xml_diff>